<commit_message>
Agents spawns and map  design swith method
</commit_message>
<xml_diff>
--- a/Team Mario  🍄.docx
+++ b/Team Mario  🍄.docx
@@ -27,15 +27,7 @@
           <w:sz w:val="36"/>
           <w:szCs w:val="36"/>
         </w:rPr>
-        <w:t xml:space="preserve"> </w:t>
-      </w:r>
-      <w:r>
-        <w:rPr>
-          <w:rFonts w:asciiTheme="minorHAnsi" w:hAnsiTheme="minorHAnsi" w:cstheme="minorHAnsi"/>
-          <w:sz w:val="36"/>
-          <w:szCs w:val="36"/>
-        </w:rPr>
-        <w:t xml:space="preserve"> </w:t>
+        <w:t xml:space="preserve">  </w:t>
       </w:r>
       <w:r>
         <w:rPr>
@@ -680,15 +672,7 @@
           <w:b/>
           <w:bCs/>
         </w:rPr>
-        <w:t>N</w:t>
-      </w:r>
-      <w:r>
-        <w:rPr>
-          <w:rFonts w:asciiTheme="minorHAnsi" w:hAnsiTheme="minorHAnsi" w:cstheme="minorHAnsi"/>
-          <w:b/>
-          <w:bCs/>
-        </w:rPr>
-        <w:t>o directionality, no velocity variation.</w:t>
+        <w:t>No directionality, no velocity variation.</w:t>
       </w:r>
     </w:p>
     <w:p>
@@ -790,63 +774,68 @@
     </w:p>
     <w:p>
       <w:pPr>
-        <w:pStyle w:val="ListParagraph"/>
-        <w:spacing w:after="0"/>
-        <w:ind w:left="-360" w:right="-288"/>
-        <w:jc w:val="both"/>
-        <w:rPr>
-          <w:rFonts w:asciiTheme="minorHAnsi" w:hAnsiTheme="minorHAnsi" w:cstheme="minorHAnsi"/>
-        </w:rPr>
-      </w:pPr>
-    </w:p>
-    <w:p>
-      <w:pPr>
-        <w:pStyle w:val="ListParagraph"/>
-        <w:spacing w:after="0"/>
-        <w:ind w:left="-360" w:right="-288"/>
-        <w:jc w:val="both"/>
-        <w:rPr>
-          <w:rFonts w:asciiTheme="minorHAnsi" w:hAnsiTheme="minorHAnsi" w:cstheme="minorHAnsi"/>
-        </w:rPr>
-      </w:pPr>
-    </w:p>
-    <w:p>
-      <w:pPr>
-        <w:pStyle w:val="ListParagraph"/>
-        <w:spacing w:after="0"/>
-        <w:ind w:left="-360" w:right="-288"/>
-        <w:jc w:val="both"/>
-        <w:rPr>
-          <w:rFonts w:asciiTheme="minorHAnsi" w:hAnsiTheme="minorHAnsi" w:cstheme="minorHAnsi"/>
-        </w:rPr>
-      </w:pPr>
-    </w:p>
-    <w:p>
-      <w:pPr>
-        <w:pStyle w:val="ListParagraph"/>
-        <w:spacing w:after="0"/>
-        <w:ind w:left="-360" w:right="-288"/>
-        <w:jc w:val="both"/>
-        <w:rPr>
-          <w:rFonts w:asciiTheme="minorHAnsi" w:hAnsiTheme="minorHAnsi" w:cstheme="minorHAnsi"/>
-        </w:rPr>
-      </w:pPr>
-    </w:p>
-    <w:p>
-      <w:pPr>
-        <w:pStyle w:val="ListParagraph"/>
         <w:spacing w:after="120"/>
-        <w:ind w:left="-360" w:right="-288"/>
-        <w:contextualSpacing w:val="0"/>
-        <w:jc w:val="both"/>
-        <w:rPr>
-          <w:rFonts w:asciiTheme="minorHAnsi" w:hAnsiTheme="minorHAnsi" w:cstheme="minorHAnsi"/>
-        </w:rPr>
-      </w:pPr>
-      <w:r>
-        <w:rPr>
-          <w:rFonts w:asciiTheme="minorHAnsi" w:hAnsiTheme="minorHAnsi" w:cstheme="minorHAnsi"/>
-        </w:rPr>
+        <w:ind w:left="0" w:right="-288"/>
+        <w:jc w:val="both"/>
+        <w:rPr>
+          <w:rFonts w:asciiTheme="minorHAnsi" w:hAnsiTheme="minorHAnsi" w:cstheme="minorHAnsi"/>
+        </w:rPr>
+      </w:pPr>
+    </w:p>
+    <w:p>
+      <w:pPr>
+        <w:spacing w:after="120"/>
+        <w:ind w:left="0" w:right="-288"/>
+        <w:jc w:val="both"/>
+        <w:rPr>
+          <w:rFonts w:asciiTheme="minorHAnsi" w:hAnsiTheme="minorHAnsi" w:cstheme="minorHAnsi"/>
+        </w:rPr>
+      </w:pPr>
+    </w:p>
+    <w:p>
+      <w:pPr>
+        <w:spacing w:after="120"/>
+        <w:ind w:left="0" w:right="-288"/>
+        <w:jc w:val="both"/>
+        <w:rPr>
+          <w:rFonts w:asciiTheme="minorHAnsi" w:hAnsiTheme="minorHAnsi" w:cstheme="minorHAnsi"/>
+        </w:rPr>
+      </w:pPr>
+    </w:p>
+    <w:p>
+      <w:pPr>
+        <w:spacing w:after="120"/>
+        <w:ind w:left="0" w:right="-288"/>
+        <w:jc w:val="both"/>
+        <w:rPr>
+          <w:rFonts w:asciiTheme="minorHAnsi" w:hAnsiTheme="minorHAnsi" w:cstheme="minorHAnsi"/>
+        </w:rPr>
+      </w:pPr>
+    </w:p>
+    <w:p>
+      <w:pPr>
+        <w:spacing w:after="120"/>
+        <w:ind w:left="0" w:right="-288"/>
+        <w:jc w:val="both"/>
+        <w:rPr>
+          <w:rFonts w:asciiTheme="minorHAnsi" w:hAnsiTheme="minorHAnsi" w:cstheme="minorHAnsi"/>
+        </w:rPr>
+      </w:pPr>
+    </w:p>
+    <w:p>
+      <w:pPr>
+        <w:spacing w:after="120"/>
+        <w:ind w:left="-360" w:right="-288"/>
+        <w:jc w:val="both"/>
+        <w:rPr>
+          <w:rFonts w:asciiTheme="minorHAnsi" w:hAnsiTheme="minorHAnsi" w:cstheme="minorHAnsi"/>
+        </w:rPr>
+      </w:pPr>
+      <w:r>
+        <w:rPr>
+          <w:rFonts w:asciiTheme="minorHAnsi" w:hAnsiTheme="minorHAnsi" w:cstheme="minorHAnsi"/>
+        </w:rPr>
+        <w:lastRenderedPageBreak/>
         <w:t>In week 2, we extend the baseline model to incorporate internal state variables and structured interaction logic, turning our previously neutral agents into behaviourally dynamic individuals.</w:t>
       </w:r>
     </w:p>
@@ -877,7 +866,6 @@
           <w:sz w:val="28"/>
           <w:szCs w:val="28"/>
         </w:rPr>
-        <w:lastRenderedPageBreak/>
         <w:t>How does linking agent behaviour to internal lifespan and energy states influence the balance between exploration and exploitation in survival and reproduction?</w:t>
       </w:r>
     </w:p>
@@ -1049,6 +1037,7 @@
       <w:r>
         <w:rPr>
           <w:rFonts w:asciiTheme="minorHAnsi" w:hAnsiTheme="minorHAnsi" w:cstheme="minorHAnsi"/>
+          <w:noProof/>
         </w:rPr>
         <w:drawing>
           <wp:anchor distT="0" distB="0" distL="114300" distR="114300" simplePos="0" relativeHeight="251651072" behindDoc="0" locked="0" layoutInCell="1" allowOverlap="1" wp14:anchorId="275BB9CF" wp14:editId="67C5DC50">
@@ -1227,6 +1216,7 @@
       <w:r>
         <w:rPr>
           <w:rFonts w:asciiTheme="minorHAnsi" w:hAnsiTheme="minorHAnsi" w:cstheme="minorHAnsi"/>
+          <w:noProof/>
         </w:rPr>
         <w:drawing>
           <wp:anchor distT="0" distB="0" distL="114300" distR="114300" simplePos="0" relativeHeight="251656192" behindDoc="0" locked="0" layoutInCell="1" allowOverlap="1" wp14:anchorId="704796D3" wp14:editId="291A4622">
@@ -1512,13 +1502,7 @@
         <w:rPr>
           <w:rFonts w:asciiTheme="minorHAnsi" w:hAnsiTheme="minorHAnsi" w:cstheme="minorHAnsi"/>
         </w:rPr>
-        <w:t>E</w:t>
-      </w:r>
-      <w:r>
-        <w:rPr>
-          <w:rFonts w:asciiTheme="minorHAnsi" w:hAnsiTheme="minorHAnsi" w:cstheme="minorHAnsi"/>
-        </w:rPr>
-        <w:t xml:space="preserve">ach group of agents, male and female foxes and rabbits, </w:t>
+        <w:t xml:space="preserve">Each group of agents, male and female foxes and rabbits, </w:t>
       </w:r>
       <w:r>
         <w:rPr>
@@ -1613,19 +1597,7 @@
         <w:rPr>
           <w:rFonts w:asciiTheme="minorHAnsi" w:hAnsiTheme="minorHAnsi" w:cstheme="minorHAnsi"/>
         </w:rPr>
-        <w:t xml:space="preserve">Once they leave, they can find food and mating partners, but they’re also exposed to danger. </w:t>
-      </w:r>
-      <w:r>
-        <w:rPr>
-          <w:rFonts w:asciiTheme="minorHAnsi" w:hAnsiTheme="minorHAnsi" w:cstheme="minorHAnsi"/>
-        </w:rPr>
-        <w:t>So,</w:t>
-      </w:r>
-      <w:r>
-        <w:rPr>
-          <w:rFonts w:asciiTheme="minorHAnsi" w:hAnsiTheme="minorHAnsi" w:cstheme="minorHAnsi"/>
-        </w:rPr>
-        <w:t xml:space="preserve"> agents face a trade-off between staying safe and actually surviving. If they explore, they might find what they need. If they stay, they avoid predators for a while, but their time runs out.</w:t>
+        <w:t>Once they leave, they can find food and mating partners, but they’re also exposed to danger. So, agents face a trade-off between staying safe and actually surviving. If they explore, they might find what they need. If they stay, they avoid predators for a while, but their time runs out.</w:t>
       </w:r>
     </w:p>
     <w:p>
@@ -1734,226 +1706,22 @@
           <w:sz w:val="24"/>
           <w:szCs w:val="24"/>
         </w:rPr>
-        <w:t xml:space="preserve">How </w:t>
-      </w:r>
-      <w:r>
+        <w:t>How agents decide to move based on life and what’s around them?</w:t>
+      </w:r>
+    </w:p>
+    <w:p>
+      <w:pPr>
+        <w:pStyle w:val="ListParagraph"/>
+        <w:spacing w:after="0"/>
+        <w:ind w:left="-360" w:right="-288"/>
+        <w:jc w:val="both"/>
         <w:rPr>
           <w:rFonts w:asciiTheme="majorHAnsi" w:hAnsiTheme="majorHAnsi" w:cstheme="majorHAnsi"/>
           <w:b/>
           <w:bCs/>
-          <w:i/>
-          <w:iCs/>
           <w:sz w:val="24"/>
           <w:szCs w:val="24"/>
         </w:rPr>
-        <w:t>a</w:t>
-      </w:r>
-      <w:r>
-        <w:rPr>
-          <w:rFonts w:asciiTheme="majorHAnsi" w:hAnsiTheme="majorHAnsi" w:cstheme="majorHAnsi"/>
-          <w:b/>
-          <w:bCs/>
-          <w:i/>
-          <w:iCs/>
-          <w:sz w:val="24"/>
-          <w:szCs w:val="24"/>
-        </w:rPr>
-        <w:t xml:space="preserve">gents </w:t>
-      </w:r>
-      <w:r>
-        <w:rPr>
-          <w:rFonts w:asciiTheme="majorHAnsi" w:hAnsiTheme="majorHAnsi" w:cstheme="majorHAnsi"/>
-          <w:b/>
-          <w:bCs/>
-          <w:i/>
-          <w:iCs/>
-          <w:sz w:val="24"/>
-          <w:szCs w:val="24"/>
-        </w:rPr>
-        <w:t>d</w:t>
-      </w:r>
-      <w:r>
-        <w:rPr>
-          <w:rFonts w:asciiTheme="majorHAnsi" w:hAnsiTheme="majorHAnsi" w:cstheme="majorHAnsi"/>
-          <w:b/>
-          <w:bCs/>
-          <w:i/>
-          <w:iCs/>
-          <w:sz w:val="24"/>
-          <w:szCs w:val="24"/>
-        </w:rPr>
-        <w:t xml:space="preserve">ecide to </w:t>
-      </w:r>
-      <w:r>
-        <w:rPr>
-          <w:rFonts w:asciiTheme="majorHAnsi" w:hAnsiTheme="majorHAnsi" w:cstheme="majorHAnsi"/>
-          <w:b/>
-          <w:bCs/>
-          <w:i/>
-          <w:iCs/>
-          <w:sz w:val="24"/>
-          <w:szCs w:val="24"/>
-        </w:rPr>
-        <w:t>m</w:t>
-      </w:r>
-      <w:r>
-        <w:rPr>
-          <w:rFonts w:asciiTheme="majorHAnsi" w:hAnsiTheme="majorHAnsi" w:cstheme="majorHAnsi"/>
-          <w:b/>
-          <w:bCs/>
-          <w:i/>
-          <w:iCs/>
-          <w:sz w:val="24"/>
-          <w:szCs w:val="24"/>
-        </w:rPr>
-        <w:t xml:space="preserve">ove </w:t>
-      </w:r>
-      <w:r>
-        <w:rPr>
-          <w:rFonts w:asciiTheme="majorHAnsi" w:hAnsiTheme="majorHAnsi" w:cstheme="majorHAnsi"/>
-          <w:b/>
-          <w:bCs/>
-          <w:i/>
-          <w:iCs/>
-          <w:sz w:val="24"/>
-          <w:szCs w:val="24"/>
-        </w:rPr>
-        <w:t>b</w:t>
-      </w:r>
-      <w:r>
-        <w:rPr>
-          <w:rFonts w:asciiTheme="majorHAnsi" w:hAnsiTheme="majorHAnsi" w:cstheme="majorHAnsi"/>
-          <w:b/>
-          <w:bCs/>
-          <w:i/>
-          <w:iCs/>
-          <w:sz w:val="24"/>
-          <w:szCs w:val="24"/>
-        </w:rPr>
-        <w:t xml:space="preserve">ased on </w:t>
-      </w:r>
-      <w:r>
-        <w:rPr>
-          <w:rFonts w:asciiTheme="majorHAnsi" w:hAnsiTheme="majorHAnsi" w:cstheme="majorHAnsi"/>
-          <w:b/>
-          <w:bCs/>
-          <w:i/>
-          <w:iCs/>
-          <w:sz w:val="24"/>
-          <w:szCs w:val="24"/>
-        </w:rPr>
-        <w:t>l</w:t>
-      </w:r>
-      <w:r>
-        <w:rPr>
-          <w:rFonts w:asciiTheme="majorHAnsi" w:hAnsiTheme="majorHAnsi" w:cstheme="majorHAnsi"/>
-          <w:b/>
-          <w:bCs/>
-          <w:i/>
-          <w:iCs/>
-          <w:sz w:val="24"/>
-          <w:szCs w:val="24"/>
-        </w:rPr>
-        <w:t xml:space="preserve">ife and </w:t>
-      </w:r>
-      <w:r>
-        <w:rPr>
-          <w:rFonts w:asciiTheme="majorHAnsi" w:hAnsiTheme="majorHAnsi" w:cstheme="majorHAnsi"/>
-          <w:b/>
-          <w:bCs/>
-          <w:i/>
-          <w:iCs/>
-          <w:sz w:val="24"/>
-          <w:szCs w:val="24"/>
-        </w:rPr>
-        <w:t>w</w:t>
-      </w:r>
-      <w:r>
-        <w:rPr>
-          <w:rFonts w:asciiTheme="majorHAnsi" w:hAnsiTheme="majorHAnsi" w:cstheme="majorHAnsi"/>
-          <w:b/>
-          <w:bCs/>
-          <w:i/>
-          <w:iCs/>
-          <w:sz w:val="24"/>
-          <w:szCs w:val="24"/>
-        </w:rPr>
-        <w:t xml:space="preserve">hat’s </w:t>
-      </w:r>
-      <w:r>
-        <w:rPr>
-          <w:rFonts w:asciiTheme="majorHAnsi" w:hAnsiTheme="majorHAnsi" w:cstheme="majorHAnsi"/>
-          <w:b/>
-          <w:bCs/>
-          <w:i/>
-          <w:iCs/>
-          <w:sz w:val="24"/>
-          <w:szCs w:val="24"/>
-        </w:rPr>
-        <w:t>a</w:t>
-      </w:r>
-      <w:r>
-        <w:rPr>
-          <w:rFonts w:asciiTheme="majorHAnsi" w:hAnsiTheme="majorHAnsi" w:cstheme="majorHAnsi"/>
-          <w:b/>
-          <w:bCs/>
-          <w:i/>
-          <w:iCs/>
-          <w:sz w:val="24"/>
-          <w:szCs w:val="24"/>
-        </w:rPr>
-        <w:t xml:space="preserve">round </w:t>
-      </w:r>
-      <w:r>
-        <w:rPr>
-          <w:rFonts w:asciiTheme="majorHAnsi" w:hAnsiTheme="majorHAnsi" w:cstheme="majorHAnsi"/>
-          <w:b/>
-          <w:bCs/>
-          <w:i/>
-          <w:iCs/>
-          <w:sz w:val="24"/>
-          <w:szCs w:val="24"/>
-        </w:rPr>
-        <w:t>t</w:t>
-      </w:r>
-      <w:r>
-        <w:rPr>
-          <w:rFonts w:asciiTheme="majorHAnsi" w:hAnsiTheme="majorHAnsi" w:cstheme="majorHAnsi"/>
-          <w:b/>
-          <w:bCs/>
-          <w:i/>
-          <w:iCs/>
-          <w:sz w:val="24"/>
-          <w:szCs w:val="24"/>
-        </w:rPr>
-        <w:t>hem</w:t>
-      </w:r>
-      <w:r>
-        <w:rPr>
-          <w:rFonts w:asciiTheme="majorHAnsi" w:hAnsiTheme="majorHAnsi" w:cstheme="majorHAnsi"/>
-          <w:b/>
-          <w:bCs/>
-          <w:i/>
-          <w:iCs/>
-          <w:sz w:val="24"/>
-          <w:szCs w:val="24"/>
-        </w:rPr>
-        <w:t>?</w:t>
-      </w:r>
-    </w:p>
-    <w:p>
-      <w:pPr>
-        <w:pStyle w:val="ListParagraph"/>
-        <w:spacing w:after="0"/>
-        <w:ind w:left="-360" w:right="-288"/>
-        <w:jc w:val="both"/>
-        <w:rPr>
-          <w:rFonts w:asciiTheme="majorHAnsi" w:hAnsiTheme="majorHAnsi" w:cstheme="majorHAnsi"/>
-          <w:b/>
-          <w:bCs/>
-          <w:sz w:val="24"/>
-          <w:szCs w:val="24"/>
-        </w:rPr>
       </w:pPr>
     </w:p>
     <w:p>
@@ -2152,6 +1920,7 @@
       <w:r>
         <w:rPr>
           <w:rFonts w:asciiTheme="minorHAnsi" w:hAnsiTheme="minorHAnsi" w:cstheme="minorHAnsi"/>
+          <w:noProof/>
         </w:rPr>
         <w:drawing>
           <wp:anchor distT="0" distB="0" distL="114300" distR="114300" simplePos="0" relativeHeight="251659264" behindDoc="0" locked="0" layoutInCell="1" allowOverlap="1" wp14:anchorId="3CE79C0A" wp14:editId="12251307">
@@ -2251,6 +2020,7 @@
       <w:r>
         <w:rPr>
           <w:rFonts w:asciiTheme="minorHAnsi" w:hAnsiTheme="minorHAnsi" w:cstheme="minorHAnsi"/>
+          <w:noProof/>
         </w:rPr>
         <w:drawing>
           <wp:anchor distT="0" distB="0" distL="114300" distR="114300" simplePos="0" relativeHeight="251667456" behindDoc="0" locked="0" layoutInCell="1" allowOverlap="1" wp14:anchorId="268C234F" wp14:editId="1E641A51">
@@ -2474,6 +2244,7 @@
       <w:r>
         <w:rPr>
           <w:rFonts w:asciiTheme="minorHAnsi" w:hAnsiTheme="minorHAnsi" w:cstheme="minorHAnsi"/>
+          <w:noProof/>
         </w:rPr>
         <w:drawing>
           <wp:anchor distT="0" distB="0" distL="114300" distR="114300" simplePos="0" relativeHeight="251662336" behindDoc="0" locked="0" layoutInCell="1" allowOverlap="1" wp14:anchorId="2AE3FC7F" wp14:editId="1BF05EE1">
@@ -2596,6 +2367,7 @@
       <w:r>
         <w:rPr>
           <w:rFonts w:asciiTheme="minorHAnsi" w:hAnsiTheme="minorHAnsi" w:cstheme="minorHAnsi"/>
+          <w:noProof/>
         </w:rPr>
         <w:drawing>
           <wp:anchor distT="0" distB="0" distL="114300" distR="114300" simplePos="0" relativeHeight="251672576" behindDoc="0" locked="0" layoutInCell="1" allowOverlap="1" wp14:anchorId="456639C3" wp14:editId="3B1265F8">
@@ -2704,13 +2476,7 @@
         <w:rPr>
           <w:rFonts w:asciiTheme="minorHAnsi" w:hAnsiTheme="minorHAnsi" w:cstheme="minorHAnsi"/>
         </w:rPr>
-        <w:t>s safe zones. This setup lets you control how fast agents meet</w:t>
-      </w:r>
-      <w:r>
-        <w:rPr>
-          <w:rFonts w:asciiTheme="minorHAnsi" w:hAnsiTheme="minorHAnsi" w:cstheme="minorHAnsi"/>
-        </w:rPr>
-        <w:t xml:space="preserve"> and let use investigate our RQ more effectively. </w:t>
+        <w:t xml:space="preserve">s safe zones. This setup lets you control how fast agents meet and let use investigate our RQ more effectively. </w:t>
       </w:r>
     </w:p>
     <w:p>
@@ -2767,77 +2533,7 @@
           <w:sz w:val="24"/>
           <w:szCs w:val="24"/>
         </w:rPr>
-        <w:t xml:space="preserve">Returning to the </w:t>
-      </w:r>
-      <w:r>
-        <w:rPr>
-          <w:rFonts w:asciiTheme="minorHAnsi" w:hAnsiTheme="minorHAnsi" w:cstheme="minorHAnsi"/>
-          <w:b/>
-          <w:bCs/>
-          <w:sz w:val="24"/>
-          <w:szCs w:val="24"/>
-        </w:rPr>
-        <w:t>n</w:t>
-      </w:r>
-      <w:r>
-        <w:rPr>
-          <w:rFonts w:asciiTheme="minorHAnsi" w:hAnsiTheme="minorHAnsi" w:cstheme="minorHAnsi"/>
-          <w:b/>
-          <w:bCs/>
-          <w:sz w:val="24"/>
-          <w:szCs w:val="24"/>
-        </w:rPr>
-        <w:t xml:space="preserve">est </w:t>
-      </w:r>
-      <w:r>
-        <w:rPr>
-          <w:rFonts w:asciiTheme="minorHAnsi" w:hAnsiTheme="minorHAnsi" w:cstheme="minorHAnsi"/>
-          <w:b/>
-          <w:bCs/>
-          <w:sz w:val="24"/>
-          <w:szCs w:val="24"/>
-        </w:rPr>
-        <w:t>a</w:t>
-      </w:r>
-      <w:r>
-        <w:rPr>
-          <w:rFonts w:asciiTheme="minorHAnsi" w:hAnsiTheme="minorHAnsi" w:cstheme="minorHAnsi"/>
-          <w:b/>
-          <w:bCs/>
-          <w:sz w:val="24"/>
-          <w:szCs w:val="24"/>
-        </w:rPr>
-        <w:t xml:space="preserve">fter </w:t>
-      </w:r>
-      <w:r>
-        <w:rPr>
-          <w:rFonts w:asciiTheme="minorHAnsi" w:hAnsiTheme="minorHAnsi" w:cstheme="minorHAnsi"/>
-          <w:b/>
-          <w:bCs/>
-          <w:sz w:val="24"/>
-          <w:szCs w:val="24"/>
-        </w:rPr>
-        <w:t>m</w:t>
-      </w:r>
-      <w:r>
-        <w:rPr>
-          <w:rFonts w:asciiTheme="minorHAnsi" w:hAnsiTheme="minorHAnsi" w:cstheme="minorHAnsi"/>
-          <w:b/>
-          <w:bCs/>
-          <w:sz w:val="24"/>
-          <w:szCs w:val="24"/>
-        </w:rPr>
-        <w:t>ating</w:t>
-      </w:r>
-      <w:r>
-        <w:rPr>
-          <w:rFonts w:asciiTheme="minorHAnsi" w:hAnsiTheme="minorHAnsi" w:cstheme="minorHAnsi"/>
-          <w:b/>
-          <w:bCs/>
-          <w:sz w:val="24"/>
-          <w:szCs w:val="24"/>
-        </w:rPr>
-        <w:t xml:space="preserve"> (Rabbits)</w:t>
+        <w:t>Returning to the nest after mating (Rabbits)</w:t>
       </w:r>
     </w:p>
     <w:p>
@@ -2989,19 +2685,20 @@
       <w:r>
         <w:rPr>
           <w:rFonts w:asciiTheme="minorHAnsi" w:hAnsiTheme="minorHAnsi" w:cstheme="minorHAnsi"/>
+          <w:noProof/>
         </w:rPr>
         <w:drawing>
-          <wp:anchor distT="0" distB="0" distL="114300" distR="114300" simplePos="0" relativeHeight="251674624" behindDoc="0" locked="0" layoutInCell="1" allowOverlap="1" wp14:anchorId="68691805" wp14:editId="686A0BA6">
+          <wp:anchor distT="0" distB="0" distL="114300" distR="114300" simplePos="0" relativeHeight="251674624" behindDoc="0" locked="0" layoutInCell="1" allowOverlap="1" wp14:anchorId="68691805" wp14:editId="570C7974">
             <wp:simplePos x="0" y="0"/>
             <wp:positionH relativeFrom="column">
-              <wp:posOffset>-431470</wp:posOffset>
+              <wp:posOffset>-381400</wp:posOffset>
             </wp:positionH>
             <wp:positionV relativeFrom="paragraph">
-              <wp:posOffset>218370</wp:posOffset>
+              <wp:posOffset>319300</wp:posOffset>
             </wp:positionV>
             <wp:extent cx="7062780" cy="2921696"/>
-            <wp:effectExtent l="0" t="0" r="0" b="0"/>
-            <wp:wrapNone/>
+            <wp:effectExtent l="0" t="0" r="5080" b="0"/>
+            <wp:wrapTopAndBottom/>
             <wp:docPr id="1225912288" name="Picture 1" descr="A diagram of a computer flowchart&#10;&#10;AI-generated content may be incorrect."/>
             <wp:cNvGraphicFramePr>
               <a:graphicFrameLocks xmlns:a="http://schemas.openxmlformats.org/drawingml/2006/main" noChangeAspect="1"/>
@@ -3051,20 +2748,8 @@
     </w:p>
     <w:p>
       <w:pPr>
-        <w:pStyle w:val="ListParagraph"/>
-        <w:spacing w:after="0"/>
-        <w:ind w:left="-360" w:right="-288"/>
-        <w:jc w:val="both"/>
-        <w:rPr>
-          <w:rFonts w:asciiTheme="minorHAnsi" w:hAnsiTheme="minorHAnsi" w:cstheme="minorHAnsi"/>
-        </w:rPr>
-      </w:pPr>
-    </w:p>
-    <w:p>
-      <w:pPr>
-        <w:pStyle w:val="ListParagraph"/>
-        <w:spacing w:after="0"/>
-        <w:ind w:left="-360" w:right="-288"/>
+        <w:spacing w:after="0"/>
+        <w:ind w:left="0" w:right="-288"/>
         <w:jc w:val="both"/>
         <w:rPr>
           <w:rFonts w:asciiTheme="minorHAnsi" w:hAnsiTheme="minorHAnsi" w:cstheme="minorHAnsi"/>
@@ -3348,18 +3033,8 @@
           <w:b/>
           <w:bCs/>
         </w:rPr>
-        <w:t xml:space="preserve">have </w:t>
-      </w:r>
-      <w:proofErr w:type="gramStart"/>
-      <w:r>
-        <w:rPr>
-          <w:rFonts w:asciiTheme="minorHAnsi" w:hAnsiTheme="minorHAnsi" w:cstheme="minorHAnsi"/>
-          <w:b/>
-          <w:bCs/>
-        </w:rPr>
-        <w:t>an</w:t>
-      </w:r>
-      <w:proofErr w:type="gramEnd"/>
+        <w:t>have an</w:t>
+      </w:r>
       <w:r>
         <w:rPr>
           <w:rFonts w:asciiTheme="minorHAnsi" w:hAnsiTheme="minorHAnsi" w:cstheme="minorHAnsi"/>
@@ -5019,6 +4694,7 @@
   <w:style w:type="character" w:default="1" w:styleId="DefaultParagraphFont">
     <w:name w:val="Default Paragraph Font"/>
     <w:uiPriority w:val="1"/>
+    <w:semiHidden/>
     <w:unhideWhenUsed/>
   </w:style>
   <w:style w:type="table" w:default="1" w:styleId="TableNormal">

</xml_diff>